<commit_message>
html output of ans
</commit_message>
<xml_diff>
--- a/Smin95.docx
+++ b/Smin95.docx
@@ -28,12 +28,76 @@
     </w:p>
     <w:p>
       <w:r>
-        <w:t xml:space="preserve">When embedding youtube video in .md file, copy and paste a part of the embed link. </w:t>
+        <w:t xml:space="preserve">When embedding </w:t>
+      </w:r>
+      <w:proofErr w:type="spellStart"/>
+      <w:r>
+        <w:t>youtube</w:t>
+      </w:r>
+      <w:proofErr w:type="spellEnd"/>
+      <w:r>
+        <w:t xml:space="preserve"> video in .md file, copy and paste a part of the embed link. </w:t>
       </w:r>
     </w:p>
     <w:p>
       <w:r>
-        <w:t>When embedding youtuve video in .rmd file, copy and paste the entire embed link.</w:t>
+        <w:t xml:space="preserve">When embedding </w:t>
+      </w:r>
+      <w:proofErr w:type="spellStart"/>
+      <w:r>
+        <w:t>youtuve</w:t>
+      </w:r>
+      <w:proofErr w:type="spellEnd"/>
+      <w:r>
+        <w:t xml:space="preserve"> video in .</w:t>
+      </w:r>
+      <w:proofErr w:type="spellStart"/>
+      <w:r>
+        <w:t>rmd</w:t>
+      </w:r>
+      <w:proofErr w:type="spellEnd"/>
+      <w:r>
+        <w:t xml:space="preserve"> file, copy and paste the entire embed link.</w:t>
+      </w:r>
+    </w:p>
+    <w:p>
+      <w:r>
+        <w:t>When making a new blogpost, start a .</w:t>
+      </w:r>
+      <w:proofErr w:type="spellStart"/>
+      <w:r>
+        <w:t>rmd</w:t>
+      </w:r>
+      <w:proofErr w:type="spellEnd"/>
+      <w:r>
+        <w:t xml:space="preserve"> file in smin95/content/blog folder. </w:t>
+      </w:r>
+      <w:r>
+        <w:t xml:space="preserve">Then </w:t>
+      </w:r>
+      <w:proofErr w:type="spellStart"/>
+      <w:r>
+        <w:t>serve_site</w:t>
+      </w:r>
+      <w:proofErr w:type="spellEnd"/>
+      <w:r>
+        <w:t xml:space="preserve">() to add html output in the content/blog folder. </w:t>
+      </w:r>
+    </w:p>
+    <w:p>
+      <w:r>
+        <w:t xml:space="preserve">If you have a problem with remote committing, then visit this website: </w:t>
+      </w:r>
+      <w:hyperlink r:id="rId4" w:history="1">
+        <w:r>
+          <w:rPr>
+            <w:rStyle w:val="Hyperlink"/>
+          </w:rPr>
+          <w:t>https://stackoverflow.com/questions/7548661/git-github-cant-push-to-master</w:t>
+        </w:r>
+      </w:hyperlink>
+      <w:r>
+        <w:t xml:space="preserve"> </w:t>
       </w:r>
     </w:p>
     <w:sectPr>
@@ -475,6 +539,29 @@
     <w:semiHidden/>
     <w:unhideWhenUsed/>
   </w:style>
+  <w:style w:type="character" w:styleId="Hyperlink">
+    <w:name w:val="Hyperlink"/>
+    <w:basedOn w:val="DefaultParagraphFont"/>
+    <w:uiPriority w:val="99"/>
+    <w:unhideWhenUsed/>
+    <w:rsid w:val="00FE6F4E"/>
+    <w:rPr>
+      <w:color w:val="0563C1" w:themeColor="hyperlink"/>
+      <w:u w:val="single"/>
+    </w:rPr>
+  </w:style>
+  <w:style w:type="character" w:styleId="UnresolvedMention">
+    <w:name w:val="Unresolved Mention"/>
+    <w:basedOn w:val="DefaultParagraphFont"/>
+    <w:uiPriority w:val="99"/>
+    <w:semiHidden/>
+    <w:unhideWhenUsed/>
+    <w:rsid w:val="00FE6F4E"/>
+    <w:rPr>
+      <w:color w:val="605E5C"/>
+      <w:shd w:val="clear" w:color="auto" w:fill="E1DFDD"/>
+    </w:rPr>
+  </w:style>
 </w:styles>
 </file>
 

</xml_diff>